<commit_message>
Partial implementation of transform pairs
(2.15a) (2.15b) on page 10 of Smith-Fokas paper
</commit_message>
<xml_diff>
--- a/consultation/20181021.docx
+++ b/consultation/20181021.docx
@@ -202,17 +202,77 @@
       <w:r>
         <w:t>With systematic unit tests</w:t>
       </w:r>
+    </w:p>
+    <w:p>
+      <w:pPr>
+        <w:pStyle w:val="ListParagraph"/>
+        <w:numPr>
+          <w:ilvl w:val="0"/>
+          <w:numId w:val="1"/>
+        </w:numPr>
+      </w:pPr>
+      <w:r>
+        <w:t>Implement transform pairs</w:t>
+      </w:r>
+    </w:p>
+    <w:p>
+      <w:pPr>
+        <w:pStyle w:val="ListParagraph"/>
+        <w:numPr>
+          <w:ilvl w:val="1"/>
+          <w:numId w:val="1"/>
+        </w:numPr>
+      </w:pPr>
+      <w:r>
+        <w:t>Some questions in the code</w:t>
+      </w:r>
+    </w:p>
+    <w:p>
+      <w:pPr>
+        <w:pStyle w:val="ListParagraph"/>
+        <w:numPr>
+          <w:ilvl w:val="1"/>
+          <w:numId w:val="1"/>
+        </w:numPr>
+      </w:pPr>
+      <w:r>
+        <w:t>Naming conventions</w:t>
+      </w:r>
+    </w:p>
+    <w:p>
+      <w:pPr>
+        <w:pStyle w:val="ListParagraph"/>
+        <w:numPr>
+          <w:ilvl w:val="1"/>
+          <w:numId w:val="1"/>
+        </w:numPr>
+      </w:pPr>
+      <w:r>
+        <w:t xml:space="preserve">How to test </w:t>
+      </w:r>
+      <w:r>
+        <w:t>the implementati</w:t>
+      </w:r>
+      <w:r>
+        <w:t>on</w:t>
+      </w:r>
+      <w:r>
+        <w:t>?</w:t>
+      </w:r>
+    </w:p>
+    <w:p>
+      <w:pPr>
+        <w:pStyle w:val="ListParagraph"/>
+        <w:numPr>
+          <w:ilvl w:val="1"/>
+          <w:numId w:val="1"/>
+        </w:numPr>
+      </w:pPr>
+      <w:r>
+        <w:t>Complex integral</w:t>
+      </w:r>
       <w:bookmarkStart w:id="0" w:name="_GoBack"/>
       <w:bookmarkEnd w:id="0"/>
-    </w:p>
-    <w:p>
-      <w:pPr>
-        <w:pStyle w:val="ListParagraph"/>
-        <w:numPr>
-          <w:ilvl w:val="0"/>
-          <w:numId w:val="1"/>
-        </w:numPr>
-      </w:pPr>
     </w:p>
     <w:p>
       <w:pPr>

</xml_diff>